<commit_message>
[doc][changed start up doc for inzaana cms]
</commit_message>
<xml_diff>
--- a/inzaana_cms/docs/laravel_project_setup_basics_for_inzaana_cms.docx
+++ b/inzaana_cms/docs/laravel_project_setup_basics_for_inzaana_cms.docx
@@ -167,10 +167,7 @@
         <w:pStyle w:val="style0"/>
       </w:pPr>
       <w:r>
-        <w:rPr>
-          <w:i/>
-          <w:iCs/>
-        </w:rPr>
+        <w:rPr/>
       </w:r>
     </w:p>
     <w:p>
@@ -191,10 +188,19 @@
         <w:pStyle w:val="style0"/>
       </w:pPr>
       <w:r>
+        <w:rPr/>
+      </w:r>
+    </w:p>
+    <w:p>
+      <w:pPr>
+        <w:pStyle w:val="style0"/>
+      </w:pPr>
+      <w:r>
         <w:rPr>
           <w:i/>
           <w:iCs/>
         </w:rPr>
+        <w:t>user@trojanxxx:~/laravel/dev/inzaana_cms$ php artisan --version</w:t>
       </w:r>
     </w:p>
     <w:p>
@@ -206,18 +212,6 @@
           <w:i/>
           <w:iCs/>
         </w:rPr>
-        <w:t>user@trojanxxx:~/laravel/dev/inzaana_cms$ php artisan --version</w:t>
-      </w:r>
-    </w:p>
-    <w:p>
-      <w:pPr>
-        <w:pStyle w:val="style0"/>
-      </w:pPr>
-      <w:r>
-        <w:rPr>
-          <w:i/>
-          <w:iCs/>
-        </w:rPr>
         <w:t>Laravel Framework version 5.1.24 (LTS)</w:t>
       </w:r>
     </w:p>
@@ -226,10 +220,7 @@
         <w:pStyle w:val="style0"/>
       </w:pPr>
       <w:r>
-        <w:rPr>
-          <w:i/>
-          <w:iCs/>
-        </w:rPr>
+        <w:rPr/>
       </w:r>
     </w:p>
     <w:p>
@@ -282,10 +273,7 @@
         <w:pStyle w:val="style0"/>
       </w:pPr>
       <w:r>
-        <w:rPr>
-          <w:i/>
-          <w:iCs/>
-        </w:rPr>
+        <w:rPr/>
       </w:r>
     </w:p>
     <w:p>
@@ -306,10 +294,7 @@
         <w:pStyle w:val="style0"/>
       </w:pPr>
       <w:r>
-        <w:rPr>
-          <w:i/>
-          <w:iCs/>
-        </w:rPr>
+        <w:rPr/>
       </w:r>
     </w:p>
     <w:p>
@@ -319,6 +304,7 @@
       <w:hyperlink r:id="rId2">
         <w:r>
           <w:rPr>
+            <w:rStyle w:val="style16"/>
             <w:rStyle w:val="style16"/>
             <w:i/>
             <w:iCs/>
@@ -332,10 +318,7 @@
         <w:pStyle w:val="style0"/>
       </w:pPr>
       <w:r>
-        <w:rPr>
-          <w:i/>
-          <w:iCs/>
-        </w:rPr>
+        <w:rPr/>
       </w:r>
     </w:p>
     <w:p>
@@ -407,7 +390,7 @@
       <w:hyperlink r:id="rId3">
         <w:r>
           <w:rPr>
-            <w:rStyle w:val="style17"/>
+            <w:rStyle w:val="style16"/>
             <w:rStyle w:val="style16"/>
             <w:i/>
             <w:iCs/>
@@ -763,10 +746,7 @@
         <w:pStyle w:val="style0"/>
       </w:pPr>
       <w:r>
-        <w:rPr>
-          <w:i/>
-          <w:iCs/>
-        </w:rPr>
+        <w:rPr/>
       </w:r>
     </w:p>
     <w:p>
@@ -787,6 +767,7 @@
       <w:hyperlink r:id="rId4">
         <w:r>
           <w:rPr>
+            <w:rStyle w:val="style16"/>
             <w:rStyle w:val="style16"/>
             <w:i/>
             <w:iCs/>
@@ -800,10 +781,7 @@
         <w:pStyle w:val="style0"/>
       </w:pPr>
       <w:r>
-        <w:rPr>
-          <w:i/>
-          <w:iCs/>
-        </w:rPr>
+        <w:rPr/>
       </w:r>
     </w:p>
     <w:p>
@@ -895,10 +873,7 @@
         <w:pStyle w:val="style0"/>
       </w:pPr>
       <w:r>
-        <w:rPr>
-          <w:i/>
-          <w:iCs/>
-        </w:rPr>
+        <w:rPr/>
       </w:r>
     </w:p>
     <w:p>
@@ -947,13 +922,13 @@
         <w:drawing>
           <wp:anchor allowOverlap="1" behindDoc="0" distB="0" distL="0" distR="0" distT="0" layoutInCell="1" locked="0" relativeHeight="0" simplePos="0">
             <wp:simplePos x="0" y="0"/>
-            <wp:positionH relativeFrom="column">
+            <wp:positionH relativeFrom="character">
               <wp:posOffset>1061085</wp:posOffset>
             </wp:positionH>
-            <wp:positionV relativeFrom="paragraph">
+            <wp:positionV relativeFrom="line">
               <wp:posOffset>0</wp:posOffset>
             </wp:positionV>
-            <wp:extent cx="4210050" cy="5838825"/>
+            <wp:extent cx="4210050" cy="5838190"/>
             <wp:effectExtent b="0" l="0" r="0" t="0"/>
             <wp:wrapSquare wrapText="largest"/>
             <wp:docPr descr="A description..." id="1" name="Picture"/>
@@ -979,7 +954,7 @@
                   <pic:spPr bwMode="auto">
                     <a:xfrm>
                       <a:off x="0" y="0"/>
-                      <a:ext cx="4210050" cy="5838825"/>
+                      <a:ext cx="4210050" cy="5838190"/>
                     </a:xfrm>
                     <a:prstGeom prst="rect">
                       <a:avLst/>
@@ -1317,7 +1292,7 @@
     </w:p>
     <w:p>
       <w:pPr>
-        <w:pStyle w:val="style23"/>
+        <w:pStyle w:val="style24"/>
         <w:shd w:fill="FFFFFF" w:val="clear"/>
       </w:pPr>
       <w:r>
@@ -1333,7 +1308,7 @@
     </w:p>
     <w:p>
       <w:pPr>
-        <w:pStyle w:val="style23"/>
+        <w:pStyle w:val="style24"/>
         <w:shd w:fill="FFFFFF" w:val="clear"/>
       </w:pPr>
       <w:r>
@@ -1349,7 +1324,7 @@
     </w:p>
     <w:p>
       <w:pPr>
-        <w:pStyle w:val="style23"/>
+        <w:pStyle w:val="style24"/>
         <w:shd w:fill="FFFFFF" w:val="clear"/>
       </w:pPr>
       <w:r>
@@ -1365,7 +1340,7 @@
     </w:p>
     <w:p>
       <w:pPr>
-        <w:pStyle w:val="style23"/>
+        <w:pStyle w:val="style24"/>
         <w:shd w:fill="FFFFFF" w:val="clear"/>
       </w:pPr>
       <w:r>
@@ -1381,7 +1356,7 @@
     </w:p>
     <w:p>
       <w:pPr>
-        <w:pStyle w:val="style23"/>
+        <w:pStyle w:val="style24"/>
         <w:shd w:fill="FFFFFF" w:val="clear"/>
       </w:pPr>
       <w:r>
@@ -1397,7 +1372,7 @@
     </w:p>
     <w:p>
       <w:pPr>
-        <w:pStyle w:val="style23"/>
+        <w:pStyle w:val="style24"/>
         <w:shd w:fill="FFFFFF" w:val="clear"/>
       </w:pPr>
       <w:r>
@@ -1413,7 +1388,7 @@
     </w:p>
     <w:p>
       <w:pPr>
-        <w:pStyle w:val="style23"/>
+        <w:pStyle w:val="style24"/>
         <w:shd w:fill="FFFFFF" w:val="clear"/>
       </w:pPr>
       <w:r>
@@ -1429,7 +1404,7 @@
     </w:p>
     <w:p>
       <w:pPr>
-        <w:pStyle w:val="style23"/>
+        <w:pStyle w:val="style24"/>
         <w:shd w:fill="FFFFFF" w:val="clear"/>
       </w:pPr>
       <w:r>
@@ -1445,7 +1420,7 @@
     </w:p>
     <w:p>
       <w:pPr>
-        <w:pStyle w:val="style23"/>
+        <w:pStyle w:val="style24"/>
         <w:shd w:fill="FFFFFF" w:val="clear"/>
       </w:pPr>
       <w:r>
@@ -1461,7 +1436,7 @@
     </w:p>
     <w:p>
       <w:pPr>
-        <w:pStyle w:val="style23"/>
+        <w:pStyle w:val="style24"/>
         <w:shd w:fill="FFFFFF" w:val="clear"/>
         <w:spacing w:after="283" w:before="0"/>
       </w:pPr>
@@ -1538,7 +1513,7 @@
     </w:p>
     <w:p>
       <w:pPr>
-        <w:pStyle w:val="style23"/>
+        <w:pStyle w:val="style24"/>
       </w:pPr>
       <w:r>
         <w:rPr>
@@ -1553,7 +1528,7 @@
     </w:p>
     <w:p>
       <w:pPr>
-        <w:pStyle w:val="style23"/>
+        <w:pStyle w:val="style24"/>
         <w:shd w:fill="FFFFFF" w:val="clear"/>
       </w:pPr>
       <w:r>
@@ -1569,7 +1544,7 @@
     </w:p>
     <w:p>
       <w:pPr>
-        <w:pStyle w:val="style23"/>
+        <w:pStyle w:val="style24"/>
         <w:shd w:fill="FFFFFF" w:val="clear"/>
       </w:pPr>
       <w:r>
@@ -1585,7 +1560,7 @@
     </w:p>
     <w:p>
       <w:pPr>
-        <w:pStyle w:val="style23"/>
+        <w:pStyle w:val="style24"/>
         <w:shd w:fill="FFFFFF" w:val="clear"/>
       </w:pPr>
       <w:r>
@@ -1601,7 +1576,7 @@
     </w:p>
     <w:p>
       <w:pPr>
-        <w:pStyle w:val="style23"/>
+        <w:pStyle w:val="style24"/>
         <w:shd w:fill="FFFFFF" w:val="clear"/>
       </w:pPr>
       <w:r>
@@ -1617,7 +1592,7 @@
     </w:p>
     <w:p>
       <w:pPr>
-        <w:pStyle w:val="style23"/>
+        <w:pStyle w:val="style24"/>
         <w:shd w:fill="FFFFFF" w:val="clear"/>
       </w:pPr>
       <w:r>
@@ -1633,7 +1608,7 @@
     </w:p>
     <w:p>
       <w:pPr>
-        <w:pStyle w:val="style23"/>
+        <w:pStyle w:val="style24"/>
         <w:shd w:fill="FFFFFF" w:val="clear"/>
       </w:pPr>
       <w:r>
@@ -1649,7 +1624,7 @@
     </w:p>
     <w:p>
       <w:pPr>
-        <w:pStyle w:val="style23"/>
+        <w:pStyle w:val="style24"/>
         <w:shd w:fill="FFFFFF" w:val="clear"/>
       </w:pPr>
       <w:r>
@@ -1665,7 +1640,7 @@
     </w:p>
     <w:p>
       <w:pPr>
-        <w:pStyle w:val="style23"/>
+        <w:pStyle w:val="style24"/>
         <w:shd w:fill="FFFFFF" w:val="clear"/>
       </w:pPr>
       <w:r>
@@ -1681,7 +1656,7 @@
     </w:p>
     <w:p>
       <w:pPr>
-        <w:pStyle w:val="style23"/>
+        <w:pStyle w:val="style24"/>
         <w:shd w:fill="FFFFFF" w:val="clear"/>
       </w:pPr>
       <w:r>
@@ -1697,7 +1672,7 @@
     </w:p>
     <w:p>
       <w:pPr>
-        <w:pStyle w:val="style23"/>
+        <w:pStyle w:val="style24"/>
         <w:shd w:fill="FFFFFF" w:val="clear"/>
       </w:pPr>
       <w:r>
@@ -1713,7 +1688,7 @@
     </w:p>
     <w:p>
       <w:pPr>
-        <w:pStyle w:val="style23"/>
+        <w:pStyle w:val="style24"/>
         <w:shd w:fill="FFFFFF" w:val="clear"/>
       </w:pPr>
       <w:r>
@@ -1729,7 +1704,7 @@
     </w:p>
     <w:p>
       <w:pPr>
-        <w:pStyle w:val="style23"/>
+        <w:pStyle w:val="style24"/>
         <w:shd w:fill="FFFFFF" w:val="clear"/>
       </w:pPr>
       <w:r>
@@ -1745,7 +1720,7 @@
     </w:p>
     <w:p>
       <w:pPr>
-        <w:pStyle w:val="style23"/>
+        <w:pStyle w:val="style24"/>
         <w:shd w:fill="FFFFFF" w:val="clear"/>
       </w:pPr>
       <w:r>
@@ -1761,7 +1736,7 @@
     </w:p>
     <w:p>
       <w:pPr>
-        <w:pStyle w:val="style23"/>
+        <w:pStyle w:val="style24"/>
         <w:shd w:fill="FFFFFF" w:val="clear"/>
       </w:pPr>
       <w:r>
@@ -1777,7 +1752,7 @@
     </w:p>
     <w:p>
       <w:pPr>
-        <w:pStyle w:val="style23"/>
+        <w:pStyle w:val="style24"/>
         <w:shd w:fill="FFFFFF" w:val="clear"/>
       </w:pPr>
       <w:r>
@@ -1802,7 +1777,7 @@
     </w:p>
     <w:p>
       <w:pPr>
-        <w:pStyle w:val="style23"/>
+        <w:pStyle w:val="style24"/>
         <w:shd w:fill="FFFFFF" w:val="clear"/>
       </w:pPr>
       <w:r>
@@ -1834,7 +1809,7 @@
     </w:p>
     <w:p>
       <w:pPr>
-        <w:pStyle w:val="style23"/>
+        <w:pStyle w:val="style24"/>
         <w:shd w:fill="FFFFFF" w:val="clear"/>
       </w:pPr>
       <w:r>
@@ -1885,7 +1860,7 @@
     </w:p>
     <w:p>
       <w:pPr>
-        <w:pStyle w:val="style23"/>
+        <w:pStyle w:val="style24"/>
         <w:shd w:fill="FFFFFF" w:val="clear"/>
       </w:pPr>
       <w:r>
@@ -1936,7 +1911,7 @@
     </w:p>
     <w:p>
       <w:pPr>
-        <w:pStyle w:val="style23"/>
+        <w:pStyle w:val="style24"/>
         <w:shd w:fill="FFFFFF" w:val="clear"/>
       </w:pPr>
       <w:r>
@@ -1987,7 +1962,7 @@
     </w:p>
     <w:p>
       <w:pPr>
-        <w:pStyle w:val="style23"/>
+        <w:pStyle w:val="style24"/>
         <w:shd w:fill="FFFFFF" w:val="clear"/>
       </w:pPr>
       <w:r>
@@ -2009,7 +1984,7 @@
     </w:p>
     <w:p>
       <w:pPr>
-        <w:pStyle w:val="style23"/>
+        <w:pStyle w:val="style24"/>
         <w:shd w:fill="FFFFFF" w:val="clear"/>
       </w:pPr>
       <w:r>
@@ -2041,7 +2016,7 @@
     </w:p>
     <w:p>
       <w:pPr>
-        <w:pStyle w:val="style23"/>
+        <w:pStyle w:val="style24"/>
         <w:shd w:fill="FFFFFF" w:val="clear"/>
       </w:pPr>
       <w:r>
@@ -2092,7 +2067,7 @@
     </w:p>
     <w:p>
       <w:pPr>
-        <w:pStyle w:val="style23"/>
+        <w:pStyle w:val="style24"/>
         <w:shd w:fill="FFFFFF" w:val="clear"/>
       </w:pPr>
       <w:r>
@@ -2182,7 +2157,7 @@
     </w:p>
     <w:p>
       <w:pPr>
-        <w:pStyle w:val="style23"/>
+        <w:pStyle w:val="style24"/>
         <w:shd w:fill="FFFFFF" w:val="clear"/>
       </w:pPr>
       <w:r>
@@ -2272,7 +2247,7 @@
     </w:p>
     <w:p>
       <w:pPr>
-        <w:pStyle w:val="style23"/>
+        <w:pStyle w:val="style24"/>
         <w:shd w:fill="FFFFFF" w:val="clear"/>
       </w:pPr>
       <w:r>
@@ -2362,7 +2337,7 @@
     </w:p>
     <w:p>
       <w:pPr>
-        <w:pStyle w:val="style23"/>
+        <w:pStyle w:val="style24"/>
         <w:shd w:fill="FFFFFF" w:val="clear"/>
       </w:pPr>
       <w:r>
@@ -2452,7 +2427,7 @@
     </w:p>
     <w:p>
       <w:pPr>
-        <w:pStyle w:val="style23"/>
+        <w:pStyle w:val="style24"/>
         <w:shd w:fill="FFFFFF" w:val="clear"/>
       </w:pPr>
       <w:r>
@@ -2503,7 +2478,7 @@
     </w:p>
     <w:p>
       <w:pPr>
-        <w:pStyle w:val="style23"/>
+        <w:pStyle w:val="style24"/>
         <w:shd w:fill="FFFFFF" w:val="clear"/>
       </w:pPr>
       <w:r>
@@ -2554,7 +2529,7 @@
     </w:p>
     <w:p>
       <w:pPr>
-        <w:pStyle w:val="style23"/>
+        <w:pStyle w:val="style24"/>
         <w:shd w:fill="FFFFFF" w:val="clear"/>
       </w:pPr>
       <w:r>
@@ -2605,7 +2580,7 @@
     </w:p>
     <w:p>
       <w:pPr>
-        <w:pStyle w:val="style23"/>
+        <w:pStyle w:val="style24"/>
         <w:shd w:fill="FFFFFF" w:val="clear"/>
       </w:pPr>
       <w:r>
@@ -2656,7 +2631,7 @@
     </w:p>
     <w:p>
       <w:pPr>
-        <w:pStyle w:val="style23"/>
+        <w:pStyle w:val="style24"/>
         <w:shd w:fill="FFFFFF" w:val="clear"/>
         <w:spacing w:after="283" w:before="0"/>
       </w:pPr>
@@ -2738,7 +2713,7 @@
     </w:p>
     <w:p>
       <w:pPr>
-        <w:pStyle w:val="style19"/>
+        <w:pStyle w:val="style20"/>
       </w:pPr>
       <w:r>
         <w:rPr>
@@ -2750,6 +2725,7 @@
       <w:hyperlink r:id="rId6">
         <w:r>
           <w:rPr>
+            <w:rStyle w:val="style16"/>
             <w:rStyle w:val="style16"/>
             <w:i/>
             <w:iCs/>
@@ -2823,12 +2799,12 @@
     </w:p>
     <w:p>
       <w:pPr>
-        <w:pStyle w:val="style23"/>
+        <w:pStyle w:val="style24"/>
       </w:pPr>
       <w:hyperlink r:id="rId7">
         <w:r>
           <w:rPr>
-            <w:rStyle w:val="style17"/>
+            <w:rStyle w:val="style16"/>
             <w:rStyle w:val="style16"/>
             <w:i/>
             <w:iCs/>
@@ -2875,10 +2851,10 @@
         <w:drawing>
           <wp:anchor allowOverlap="1" behindDoc="0" distB="0" distL="0" distR="0" distT="0" layoutInCell="1" locked="0" relativeHeight="0" simplePos="0">
             <wp:simplePos x="0" y="0"/>
-            <wp:positionH relativeFrom="column">
+            <wp:positionH relativeFrom="character">
               <wp:posOffset>1411605</wp:posOffset>
             </wp:positionH>
-            <wp:positionV relativeFrom="paragraph">
+            <wp:positionV relativeFrom="line">
               <wp:posOffset>-369570</wp:posOffset>
             </wp:positionV>
             <wp:extent cx="4229100" cy="5619750"/>
@@ -3206,12 +3182,11 @@
     </w:p>
     <w:p>
       <w:pPr>
-        <w:pStyle w:val="style23"/>
+        <w:pStyle w:val="style24"/>
       </w:pPr>
       <w:r>
         <w:rPr>
           <w:rStyle w:val="style17"/>
-          <w:rFonts w:ascii="DejaVu Sans Mono" w:hAnsi="DejaVu Sans Mono"/>
           <w:b/>
           <w:color w:val="000080"/>
           <w:sz w:val="18"/>
@@ -3222,7 +3197,7 @@
     </w:p>
     <w:p>
       <w:pPr>
-        <w:pStyle w:val="style23"/>
+        <w:pStyle w:val="style24"/>
         <w:shd w:fill="FFFFFF" w:val="clear"/>
       </w:pPr>
       <w:r>
@@ -3247,7 +3222,7 @@
     </w:p>
     <w:p>
       <w:pPr>
-        <w:pStyle w:val="style23"/>
+        <w:pStyle w:val="style24"/>
         <w:shd w:fill="FFFFFF" w:val="clear"/>
       </w:pPr>
       <w:r>
@@ -3272,7 +3247,7 @@
     </w:p>
     <w:p>
       <w:pPr>
-        <w:pStyle w:val="style23"/>
+        <w:pStyle w:val="style24"/>
         <w:shd w:fill="FFFFFF" w:val="clear"/>
       </w:pPr>
       <w:r>
@@ -3316,7 +3291,7 @@
     </w:p>
     <w:p>
       <w:pPr>
-        <w:pStyle w:val="style23"/>
+        <w:pStyle w:val="style24"/>
         <w:shd w:fill="FFFFFF" w:val="clear"/>
       </w:pPr>
       <w:r>
@@ -3331,7 +3306,7 @@
     </w:p>
     <w:p>
       <w:pPr>
-        <w:pStyle w:val="style23"/>
+        <w:pStyle w:val="style24"/>
         <w:shd w:fill="FFFFFF" w:val="clear"/>
       </w:pPr>
       <w:r>
@@ -3354,7 +3329,7 @@
     </w:p>
     <w:p>
       <w:pPr>
-        <w:pStyle w:val="style23"/>
+        <w:pStyle w:val="style24"/>
         <w:shd w:fill="FFFFFF" w:val="clear"/>
       </w:pPr>
       <w:r>
@@ -3377,7 +3352,7 @@
     </w:p>
     <w:p>
       <w:pPr>
-        <w:pStyle w:val="style23"/>
+        <w:pStyle w:val="style24"/>
         <w:shd w:fill="FFFFFF" w:val="clear"/>
       </w:pPr>
       <w:r>
@@ -3400,7 +3375,7 @@
     </w:p>
     <w:p>
       <w:pPr>
-        <w:pStyle w:val="style23"/>
+        <w:pStyle w:val="style24"/>
         <w:shd w:fill="FFFFFF" w:val="clear"/>
       </w:pPr>
       <w:r>
@@ -3444,7 +3419,7 @@
     </w:p>
     <w:p>
       <w:pPr>
-        <w:pStyle w:val="style23"/>
+        <w:pStyle w:val="style24"/>
         <w:shd w:fill="FFFFFF" w:val="clear"/>
       </w:pPr>
       <w:r>
@@ -3467,7 +3442,7 @@
     </w:p>
     <w:p>
       <w:pPr>
-        <w:pStyle w:val="style23"/>
+        <w:pStyle w:val="style24"/>
         <w:shd w:fill="FFFFFF" w:val="clear"/>
       </w:pPr>
       <w:r>
@@ -3499,7 +3474,7 @@
     </w:p>
     <w:p>
       <w:pPr>
-        <w:pStyle w:val="style23"/>
+        <w:pStyle w:val="style24"/>
         <w:shd w:fill="FFFFFF" w:val="clear"/>
       </w:pPr>
       <w:r>
@@ -3521,7 +3496,7 @@
     </w:p>
     <w:p>
       <w:pPr>
-        <w:pStyle w:val="style23"/>
+        <w:pStyle w:val="style24"/>
         <w:shd w:fill="FFFFFF" w:val="clear"/>
       </w:pPr>
       <w:r>
@@ -3618,7 +3593,7 @@
     </w:p>
     <w:p>
       <w:pPr>
-        <w:pStyle w:val="style23"/>
+        <w:pStyle w:val="style24"/>
         <w:shd w:fill="FFFFFF" w:val="clear"/>
       </w:pPr>
       <w:r>
@@ -3668,7 +3643,7 @@
     </w:p>
     <w:p>
       <w:pPr>
-        <w:pStyle w:val="style23"/>
+        <w:pStyle w:val="style24"/>
         <w:shd w:fill="FFFFFF" w:val="clear"/>
       </w:pPr>
       <w:r>
@@ -3718,7 +3693,7 @@
     </w:p>
     <w:p>
       <w:pPr>
-        <w:pStyle w:val="style23"/>
+        <w:pStyle w:val="style24"/>
         <w:shd w:fill="FFFFFF" w:val="clear"/>
       </w:pPr>
       <w:r>
@@ -3768,7 +3743,7 @@
     </w:p>
     <w:p>
       <w:pPr>
-        <w:pStyle w:val="style23"/>
+        <w:pStyle w:val="style24"/>
         <w:shd w:fill="FFFFFF" w:val="clear"/>
       </w:pPr>
       <w:r>
@@ -3836,7 +3811,7 @@
     </w:p>
     <w:p>
       <w:pPr>
-        <w:pStyle w:val="style23"/>
+        <w:pStyle w:val="style24"/>
         <w:shd w:fill="FFFFFF" w:val="clear"/>
       </w:pPr>
       <w:r>
@@ -3867,7 +3842,7 @@
     </w:p>
     <w:p>
       <w:pPr>
-        <w:pStyle w:val="style23"/>
+        <w:pStyle w:val="style24"/>
         <w:shd w:fill="FFFFFF" w:val="clear"/>
       </w:pPr>
       <w:r>
@@ -3898,7 +3873,7 @@
     </w:p>
     <w:p>
       <w:pPr>
-        <w:pStyle w:val="style23"/>
+        <w:pStyle w:val="style24"/>
         <w:shd w:fill="FFFFFF" w:val="clear"/>
       </w:pPr>
       <w:r>
@@ -3920,7 +3895,7 @@
     </w:p>
     <w:p>
       <w:pPr>
-        <w:pStyle w:val="style23"/>
+        <w:pStyle w:val="style24"/>
         <w:shd w:fill="FFFFFF" w:val="clear"/>
       </w:pPr>
       <w:r>
@@ -3942,7 +3917,7 @@
     </w:p>
     <w:p>
       <w:pPr>
-        <w:pStyle w:val="style23"/>
+        <w:pStyle w:val="style24"/>
         <w:shd w:fill="FFFFFF" w:val="clear"/>
       </w:pPr>
       <w:r>
@@ -3965,7 +3940,7 @@
     </w:p>
     <w:p>
       <w:pPr>
-        <w:pStyle w:val="style23"/>
+        <w:pStyle w:val="style24"/>
         <w:shd w:fill="FFFFFF" w:val="clear"/>
       </w:pPr>
       <w:r>
@@ -3988,7 +3963,7 @@
     </w:p>
     <w:p>
       <w:pPr>
-        <w:pStyle w:val="style23"/>
+        <w:pStyle w:val="style24"/>
         <w:shd w:fill="FFFFFF" w:val="clear"/>
       </w:pPr>
       <w:r>
@@ -4011,7 +3986,7 @@
     </w:p>
     <w:p>
       <w:pPr>
-        <w:pStyle w:val="style23"/>
+        <w:pStyle w:val="style24"/>
         <w:shd w:fill="FFFFFF" w:val="clear"/>
       </w:pPr>
       <w:r>
@@ -4055,7 +4030,7 @@
     </w:p>
     <w:p>
       <w:pPr>
-        <w:pStyle w:val="style23"/>
+        <w:pStyle w:val="style24"/>
         <w:shd w:fill="FFFFFF" w:val="clear"/>
       </w:pPr>
       <w:r>
@@ -4078,7 +4053,7 @@
     </w:p>
     <w:p>
       <w:pPr>
-        <w:pStyle w:val="style23"/>
+        <w:pStyle w:val="style24"/>
         <w:shd w:fill="FFFFFF" w:val="clear"/>
       </w:pPr>
       <w:r>
@@ -4110,7 +4085,7 @@
     </w:p>
     <w:p>
       <w:pPr>
-        <w:pStyle w:val="style23"/>
+        <w:pStyle w:val="style24"/>
         <w:shd w:fill="FFFFFF" w:val="clear"/>
       </w:pPr>
       <w:r>
@@ -4132,7 +4107,7 @@
     </w:p>
     <w:p>
       <w:pPr>
-        <w:pStyle w:val="style23"/>
+        <w:pStyle w:val="style24"/>
         <w:shd w:fill="FFFFFF" w:val="clear"/>
       </w:pPr>
       <w:r>
@@ -4192,7 +4167,7 @@
     </w:p>
     <w:p>
       <w:pPr>
-        <w:pStyle w:val="style23"/>
+        <w:pStyle w:val="style24"/>
         <w:shd w:fill="FFFFFF" w:val="clear"/>
       </w:pPr>
       <w:r>
@@ -4214,7 +4189,7 @@
     </w:p>
     <w:p>
       <w:pPr>
-        <w:pStyle w:val="style23"/>
+        <w:pStyle w:val="style24"/>
         <w:shd w:fill="FFFFFF" w:val="clear"/>
         <w:spacing w:after="283" w:before="0"/>
       </w:pPr>
@@ -4230,7 +4205,7 @@
     </w:p>
     <w:p>
       <w:pPr>
-        <w:pStyle w:val="style23"/>
+        <w:pStyle w:val="style24"/>
       </w:pPr>
       <w:r>
         <w:rPr/>
@@ -4251,6 +4226,7 @@
       <w:hyperlink r:id="rId9">
         <w:r>
           <w:rPr>
+            <w:rStyle w:val="style16"/>
             <w:rStyle w:val="style16"/>
           </w:rPr>
           <w:t>http://laravel.com/docs/5.1/migrations</w:t>
@@ -4271,55 +4247,233 @@
       </w:pPr>
       <w:r>
         <w:rPr/>
-      </w:r>
-    </w:p>
-    <w:p>
-      <w:pPr>
-        <w:pStyle w:val="style0"/>
-      </w:pPr>
-      <w:r>
-        <w:rPr/>
-        <w:t>&gt; Relationship:</w:t>
-      </w:r>
-    </w:p>
-    <w:p>
-      <w:pPr>
-        <w:pStyle w:val="style0"/>
-      </w:pPr>
-      <w:r>
-        <w:rPr/>
-      </w:r>
-    </w:p>
-    <w:p>
-      <w:pPr>
-        <w:pStyle w:val="style0"/>
-        <w:numPr>
-          <w:ilvl w:val="0"/>
-          <w:numId w:val="11"/>
-        </w:numPr>
-      </w:pPr>
-      <w:r>
-        <w:rPr/>
-        <w:t>Relationship like one to many , one to one, many to many can be done by laravel to its models</w:t>
-      </w:r>
-    </w:p>
-    <w:p>
-      <w:pPr>
-        <w:pStyle w:val="style0"/>
-        <w:numPr>
-          <w:ilvl w:val="0"/>
-          <w:numId w:val="11"/>
-        </w:numPr>
-      </w:pPr>
-      <w:r>
-        <w:rPr/>
-        <w:t xml:space="preserve">For more info please go to: </w:t>
+        <w:t>&gt; Launch project:</w:t>
+      </w:r>
+    </w:p>
+    <w:p>
+      <w:pPr>
+        <w:pStyle w:val="style0"/>
+      </w:pPr>
+      <w:r>
+        <w:rPr/>
+        <w:t>Launch your project using builtin server:</w:t>
+      </w:r>
+    </w:p>
+    <w:p>
+      <w:pPr>
+        <w:pStyle w:val="style0"/>
+      </w:pPr>
+      <w:r>
+        <w:rPr/>
+        <w:t xml:space="preserve">$ </w:t>
+      </w:r>
+      <w:r>
+        <w:rPr>
+          <w:i/>
+          <w:iCs/>
+        </w:rPr>
+        <w:t>php artisan server –port=8181</w:t>
+      </w:r>
+    </w:p>
+    <w:p>
+      <w:pPr>
+        <w:pStyle w:val="style0"/>
+      </w:pPr>
+      <w:r>
+        <w:rPr/>
+      </w:r>
+    </w:p>
+    <w:p>
+      <w:pPr>
+        <w:pStyle w:val="style0"/>
+      </w:pPr>
+      <w:r>
+        <w:rPr/>
+        <w:t xml:space="preserve">then browse on your favorite browser to </w:t>
       </w:r>
       <w:hyperlink r:id="rId10">
         <w:r>
           <w:rPr>
             <w:rStyle w:val="style16"/>
           </w:rPr>
+          <w:t>http://localhost:8181</w:t>
+        </w:r>
+      </w:hyperlink>
+    </w:p>
+    <w:p>
+      <w:pPr>
+        <w:pStyle w:val="style0"/>
+      </w:pPr>
+      <w:r>
+        <w:rPr/>
+      </w:r>
+    </w:p>
+    <w:p>
+      <w:pPr>
+        <w:pStyle w:val="style0"/>
+      </w:pPr>
+      <w:r>
+        <w:rPr/>
+        <w:t>In windows some problem may cause:</w:t>
+      </w:r>
+    </w:p>
+    <w:p>
+      <w:pPr>
+        <w:pStyle w:val="style0"/>
+        <w:numPr>
+          <w:ilvl w:val="0"/>
+          <w:numId w:val="15"/>
+        </w:numPr>
+      </w:pPr>
+      <w:r>
+        <w:rPr/>
+        <w:t>If your “/vendor” folder is not present in project root run:</w:t>
+      </w:r>
+    </w:p>
+    <w:p>
+      <w:pPr>
+        <w:pStyle w:val="style0"/>
+      </w:pPr>
+      <w:r>
+        <w:rPr/>
+        <w:t xml:space="preserve">$ </w:t>
+      </w:r>
+      <w:r>
+        <w:rPr>
+          <w:i/>
+          <w:iCs/>
+        </w:rPr>
+        <w:t>composer install</w:t>
+      </w:r>
+    </w:p>
+    <w:p>
+      <w:pPr>
+        <w:pStyle w:val="style0"/>
+      </w:pPr>
+      <w:r>
+        <w:rPr/>
+      </w:r>
+    </w:p>
+    <w:p>
+      <w:pPr>
+        <w:pStyle w:val="style0"/>
+      </w:pPr>
+      <w:r>
+        <w:rPr/>
+        <w:t>above command will take a little time to complete.</w:t>
+      </w:r>
+    </w:p>
+    <w:p>
+      <w:pPr>
+        <w:pStyle w:val="style0"/>
+        <w:numPr>
+          <w:ilvl w:val="0"/>
+          <w:numId w:val="15"/>
+        </w:numPr>
+      </w:pPr>
+      <w:r>
+        <w:rPr/>
+        <w:t>Copy .env.example as .env file in project root.</w:t>
+      </w:r>
+    </w:p>
+    <w:p>
+      <w:pPr>
+        <w:pStyle w:val="style0"/>
+        <w:numPr>
+          <w:ilvl w:val="0"/>
+          <w:numId w:val="15"/>
+        </w:numPr>
+      </w:pPr>
+      <w:r>
+        <w:rPr/>
+        <w:t>Generate app key, run:</w:t>
+      </w:r>
+    </w:p>
+    <w:p>
+      <w:pPr>
+        <w:pStyle w:val="style0"/>
+      </w:pPr>
+      <w:r>
+        <w:rPr/>
+        <w:t xml:space="preserve">$ </w:t>
+      </w:r>
+      <w:r>
+        <w:rPr>
+          <w:i/>
+          <w:iCs/>
+        </w:rPr>
+        <w:t>php artisan key:generate</w:t>
+      </w:r>
+    </w:p>
+    <w:p>
+      <w:pPr>
+        <w:pStyle w:val="style0"/>
+        <w:numPr>
+          <w:ilvl w:val="0"/>
+          <w:numId w:val="15"/>
+        </w:numPr>
+      </w:pPr>
+      <w:r>
+        <w:rPr/>
+        <w:t>Change “config/app.php” APP_DEBUG = true also in .env file.</w:t>
+      </w:r>
+    </w:p>
+    <w:p>
+      <w:pPr>
+        <w:pStyle w:val="style0"/>
+      </w:pPr>
+      <w:r>
+        <w:rPr/>
+      </w:r>
+    </w:p>
+    <w:p>
+      <w:pPr>
+        <w:pStyle w:val="style0"/>
+      </w:pPr>
+      <w:r>
+        <w:rPr/>
+        <w:t>&gt; Relationship:</w:t>
+      </w:r>
+    </w:p>
+    <w:p>
+      <w:pPr>
+        <w:pStyle w:val="style0"/>
+      </w:pPr>
+      <w:r>
+        <w:rPr/>
+      </w:r>
+    </w:p>
+    <w:p>
+      <w:pPr>
+        <w:pStyle w:val="style0"/>
+        <w:numPr>
+          <w:ilvl w:val="0"/>
+          <w:numId w:val="11"/>
+        </w:numPr>
+      </w:pPr>
+      <w:r>
+        <w:rPr/>
+        <w:t>Relationship like one to many , one to one, many to many can be done by laravel to its models</w:t>
+      </w:r>
+    </w:p>
+    <w:p>
+      <w:pPr>
+        <w:pStyle w:val="style0"/>
+        <w:numPr>
+          <w:ilvl w:val="0"/>
+          <w:numId w:val="11"/>
+        </w:numPr>
+      </w:pPr>
+      <w:r>
+        <w:rPr/>
+        <w:t xml:space="preserve">For more info please go to: </w:t>
+      </w:r>
+      <w:hyperlink r:id="rId11">
+        <w:r>
+          <w:rPr>
+            <w:rStyle w:val="style16"/>
+            <w:rStyle w:val="style16"/>
+          </w:rPr>
           <w:t>http://laravel.com/docs/5.1/eloquent-relationships</w:t>
         </w:r>
       </w:hyperlink>
@@ -4412,9 +4566,10 @@
         <w:rPr/>
         <w:t xml:space="preserve">Please got to: </w:t>
       </w:r>
-      <w:hyperlink r:id="rId11">
+      <w:hyperlink r:id="rId12">
         <w:r>
           <w:rPr>
+            <w:rStyle w:val="style16"/>
             <w:rStyle w:val="style16"/>
           </w:rPr>
           <w:t>http://laravel.com/docs/5.1/testing</w:t>
@@ -4479,6 +4634,7 @@
       <w:pgNumType w:fmt="decimal"/>
       <w:formProt w:val="false"/>
       <w:textDirection w:val="lrTb"/>
+      <w:docGrid w:charSpace="0" w:linePitch="240" w:type="default"/>
     </w:sectPr>
   </w:body>
 </w:document>
@@ -6405,6 +6561,143 @@
     </w:lvl>
   </w:abstractNum>
   <w:abstractNum w:abstractNumId="15">
+    <w:lvl w:ilvl="0">
+      <w:start w:val="1"/>
+      <w:numFmt w:val="bullet"/>
+      <w:lvlText w:val=""/>
+      <w:lvlJc w:val="left"/>
+      <w:pPr>
+        <w:tabs>
+          <w:tab w:pos="720" w:val="num"/>
+        </w:tabs>
+        <w:ind w:hanging="360" w:left="720"/>
+      </w:pPr>
+      <w:rPr>
+        <w:rFonts w:ascii="Symbol" w:cs="Symbol" w:hAnsi="Symbol" w:hint="default"/>
+      </w:rPr>
+    </w:lvl>
+    <w:lvl w:ilvl="1">
+      <w:start w:val="1"/>
+      <w:numFmt w:val="bullet"/>
+      <w:lvlText w:val=""/>
+      <w:lvlJc w:val="left"/>
+      <w:pPr>
+        <w:tabs>
+          <w:tab w:pos="1080" w:val="num"/>
+        </w:tabs>
+        <w:ind w:hanging="360" w:left="1080"/>
+      </w:pPr>
+      <w:rPr>
+        <w:rFonts w:ascii="Symbol" w:cs="Symbol" w:hAnsi="Symbol" w:hint="default"/>
+      </w:rPr>
+    </w:lvl>
+    <w:lvl w:ilvl="2">
+      <w:start w:val="1"/>
+      <w:numFmt w:val="bullet"/>
+      <w:lvlText w:val=""/>
+      <w:lvlJc w:val="left"/>
+      <w:pPr>
+        <w:tabs>
+          <w:tab w:pos="1440" w:val="num"/>
+        </w:tabs>
+        <w:ind w:hanging="360" w:left="1440"/>
+      </w:pPr>
+      <w:rPr>
+        <w:rFonts w:ascii="Symbol" w:cs="Symbol" w:hAnsi="Symbol" w:hint="default"/>
+      </w:rPr>
+    </w:lvl>
+    <w:lvl w:ilvl="3">
+      <w:start w:val="1"/>
+      <w:numFmt w:val="bullet"/>
+      <w:lvlText w:val=""/>
+      <w:lvlJc w:val="left"/>
+      <w:pPr>
+        <w:tabs>
+          <w:tab w:pos="1800" w:val="num"/>
+        </w:tabs>
+        <w:ind w:hanging="360" w:left="1800"/>
+      </w:pPr>
+      <w:rPr>
+        <w:rFonts w:ascii="Symbol" w:cs="Symbol" w:hAnsi="Symbol" w:hint="default"/>
+      </w:rPr>
+    </w:lvl>
+    <w:lvl w:ilvl="4">
+      <w:start w:val="1"/>
+      <w:numFmt w:val="bullet"/>
+      <w:lvlText w:val=""/>
+      <w:lvlJc w:val="left"/>
+      <w:pPr>
+        <w:tabs>
+          <w:tab w:pos="2160" w:val="num"/>
+        </w:tabs>
+        <w:ind w:hanging="360" w:left="2160"/>
+      </w:pPr>
+      <w:rPr>
+        <w:rFonts w:ascii="Symbol" w:cs="Symbol" w:hAnsi="Symbol" w:hint="default"/>
+      </w:rPr>
+    </w:lvl>
+    <w:lvl w:ilvl="5">
+      <w:start w:val="1"/>
+      <w:numFmt w:val="bullet"/>
+      <w:lvlText w:val=""/>
+      <w:lvlJc w:val="left"/>
+      <w:pPr>
+        <w:tabs>
+          <w:tab w:pos="2520" w:val="num"/>
+        </w:tabs>
+        <w:ind w:hanging="360" w:left="2520"/>
+      </w:pPr>
+      <w:rPr>
+        <w:rFonts w:ascii="Symbol" w:cs="Symbol" w:hAnsi="Symbol" w:hint="default"/>
+      </w:rPr>
+    </w:lvl>
+    <w:lvl w:ilvl="6">
+      <w:start w:val="1"/>
+      <w:numFmt w:val="bullet"/>
+      <w:lvlText w:val=""/>
+      <w:lvlJc w:val="left"/>
+      <w:pPr>
+        <w:tabs>
+          <w:tab w:pos="2880" w:val="num"/>
+        </w:tabs>
+        <w:ind w:hanging="360" w:left="2880"/>
+      </w:pPr>
+      <w:rPr>
+        <w:rFonts w:ascii="Symbol" w:cs="Symbol" w:hAnsi="Symbol" w:hint="default"/>
+      </w:rPr>
+    </w:lvl>
+    <w:lvl w:ilvl="7">
+      <w:start w:val="1"/>
+      <w:numFmt w:val="bullet"/>
+      <w:lvlText w:val=""/>
+      <w:lvlJc w:val="left"/>
+      <w:pPr>
+        <w:tabs>
+          <w:tab w:pos="3240" w:val="num"/>
+        </w:tabs>
+        <w:ind w:hanging="360" w:left="3240"/>
+      </w:pPr>
+      <w:rPr>
+        <w:rFonts w:ascii="Symbol" w:cs="Symbol" w:hAnsi="Symbol" w:hint="default"/>
+      </w:rPr>
+    </w:lvl>
+    <w:lvl w:ilvl="8">
+      <w:start w:val="1"/>
+      <w:numFmt w:val="bullet"/>
+      <w:lvlText w:val=""/>
+      <w:lvlJc w:val="left"/>
+      <w:pPr>
+        <w:tabs>
+          <w:tab w:pos="3600" w:val="num"/>
+        </w:tabs>
+        <w:ind w:hanging="360" w:left="3600"/>
+      </w:pPr>
+      <w:rPr>
+        <w:rFonts w:ascii="Symbol" w:cs="Symbol" w:hAnsi="Symbol" w:hint="default"/>
+      </w:rPr>
+    </w:lvl>
+  </w:abstractNum>
+  <w:abstractNum w:abstractNumId="16">
     <w:lvl w:ilvl="0">
       <w:start w:val="1"/>
       <w:numFmt w:val="none"/>
@@ -6568,6 +6861,9 @@
   <w:num w:numId="15">
     <w:abstractNumId w:val="15"/>
   </w:num>
+  <w:num w:numId="16">
+    <w:abstractNumId w:val="16"/>
+  </w:num>
 </w:numbering>
 </file>
 
@@ -6585,7 +6881,7 @@
     </w:pPr>
     <w:rPr>
       <w:rFonts w:ascii="Liberation Serif" w:cs="Lohit Hindi" w:eastAsia="WenQuanYi Micro Hei" w:hAnsi="Liberation Serif"/>
-      <w:color w:val="auto"/>
+      <w:color w:val="00000A"/>
       <w:sz w:val="24"/>
       <w:szCs w:val="24"/>
       <w:lang w:bidi="hi-IN" w:eastAsia="zh-CN" w:val="en-US"/>
@@ -6614,10 +6910,17 @@
       <w:rFonts w:ascii="DejaVu Sans Mono" w:cs="Lohit Hindi" w:eastAsia="WenQuanYi Micro Hei" w:hAnsi="DejaVu Sans Mono"/>
     </w:rPr>
   </w:style>
-  <w:style w:styleId="style18" w:type="paragraph">
+  <w:style w:styleId="style18" w:type="character">
+    <w:name w:val="ListLabel 1"/>
+    <w:next w:val="style18"/>
+    <w:rPr>
+      <w:rFonts w:cs="Symbol"/>
+    </w:rPr>
+  </w:style>
+  <w:style w:styleId="style19" w:type="paragraph">
     <w:name w:val="Heading"/>
     <w:basedOn w:val="style0"/>
-    <w:next w:val="style19"/>
+    <w:next w:val="style20"/>
     <w:pPr>
       <w:keepNext/>
       <w:spacing w:after="120" w:before="240"/>
@@ -6628,28 +6931,28 @@
       <w:szCs w:val="28"/>
     </w:rPr>
   </w:style>
-  <w:style w:styleId="style19" w:type="paragraph">
+  <w:style w:styleId="style20" w:type="paragraph">
     <w:name w:val="Text body"/>
     <w:basedOn w:val="style0"/>
-    <w:next w:val="style19"/>
+    <w:next w:val="style20"/>
     <w:pPr>
       <w:spacing w:after="120" w:before="0"/>
     </w:pPr>
     <w:rPr/>
   </w:style>
-  <w:style w:styleId="style20" w:type="paragraph">
+  <w:style w:styleId="style21" w:type="paragraph">
     <w:name w:val="List"/>
-    <w:basedOn w:val="style19"/>
-    <w:next w:val="style20"/>
+    <w:basedOn w:val="style20"/>
+    <w:next w:val="style21"/>
     <w:pPr/>
     <w:rPr>
       <w:rFonts w:cs="Lohit Hindi"/>
     </w:rPr>
   </w:style>
-  <w:style w:styleId="style21" w:type="paragraph">
+  <w:style w:styleId="style22" w:type="paragraph">
     <w:name w:val="Caption"/>
     <w:basedOn w:val="style0"/>
-    <w:next w:val="style21"/>
+    <w:next w:val="style22"/>
     <w:pPr>
       <w:suppressLineNumbers/>
       <w:spacing w:after="120" w:before="120"/>
@@ -6662,10 +6965,10 @@
       <w:szCs w:val="24"/>
     </w:rPr>
   </w:style>
-  <w:style w:styleId="style22" w:type="paragraph">
+  <w:style w:styleId="style23" w:type="paragraph">
     <w:name w:val="Index"/>
     <w:basedOn w:val="style0"/>
-    <w:next w:val="style22"/>
+    <w:next w:val="style23"/>
     <w:pPr>
       <w:suppressLineNumbers/>
     </w:pPr>
@@ -6673,10 +6976,10 @@
       <w:rFonts w:cs="Lohit Hindi"/>
     </w:rPr>
   </w:style>
-  <w:style w:styleId="style23" w:type="paragraph">
+  <w:style w:styleId="style24" w:type="paragraph">
     <w:name w:val="Preformatted Text"/>
     <w:basedOn w:val="style0"/>
-    <w:next w:val="style23"/>
+    <w:next w:val="style24"/>
     <w:pPr>
       <w:spacing w:after="0" w:before="0"/>
     </w:pPr>

</xml_diff>